<commit_message>
feat: download file docx using dinamic data from database
</commit_message>
<xml_diff>
--- a/src/assets/docx/templete.docx
+++ b/src/assets/docx/templete.docx
@@ -131,7 +131,7 @@
           <w:szCs w:val="22"/>
           <w:lang w:val="en-GB"/>
         </w:rPr>
-        <w:t>{RT}</w:t>
+        <w:t>{rt}</w:t>
       </w:r>
       <w:r>
         <w:rPr>
@@ -149,7 +149,7 @@
           <w:szCs w:val="22"/>
           <w:lang w:val="en-GB"/>
         </w:rPr>
-        <w:t>{RW}</w:t>
+        <w:t>{rw}</w:t>
       </w:r>
     </w:p>
     <w:p>
@@ -294,7 +294,7 @@
           <w:szCs w:val="22"/>
           <w:lang w:val="en-GB"/>
         </w:rPr>
-        <w:t>{RT}</w:t>
+        <w:t>{rt}</w:t>
       </w:r>
       <w:r>
         <w:rPr>
@@ -311,7 +311,7 @@
           <w:szCs w:val="22"/>
           <w:lang w:val="en-GB"/>
         </w:rPr>
-        <w:t>{RW}</w:t>
+        <w:t>{rw}</w:t>
       </w:r>
     </w:p>
     <w:p>
@@ -492,7 +492,7 @@
                 <w:szCs w:val="22"/>
                 <w:lang w:val="en-GB"/>
               </w:rPr>
-              <w:t>{namaLengkap}</w:t>
+              <w:t>{nama}</w:t>
             </w:r>
           </w:p>
         </w:tc>
@@ -599,7 +599,19 @@
                 <w:szCs w:val="22"/>
                 <w:lang w:val="en-GB"/>
               </w:rPr>
-              <w:t>{tempatLahir} &amp; {tanggalLahir}</w:t>
+              <w:t>{tempat_lahir} &amp; {</w:t>
+            </w:r>
+            <w:r>
+              <w:t>tanggal_lahir</w:t>
+            </w:r>
+            <w:r>
+              <w:rPr>
+                <w:rFonts w:hint="default"/>
+                <w:sz w:val="22"/>
+                <w:szCs w:val="22"/>
+                <w:lang w:val="en-GB"/>
+              </w:rPr>
+              <w:t>}</w:t>
             </w:r>
           </w:p>
         </w:tc>
@@ -692,7 +704,7 @@
                 <w:szCs w:val="22"/>
                 <w:lang w:val="en-GB"/>
               </w:rPr>
-              <w:t>{jenisKelamin}</w:t>
+              <w:t>{jenis_kelamin}</w:t>
             </w:r>
           </w:p>
         </w:tc>
@@ -782,7 +794,7 @@
                 <w:szCs w:val="22"/>
                 <w:lang w:val="en-GB"/>
               </w:rPr>
-              <w:t>{statusPerkawinan}</w:t>
+              <w:t>{status_diri}</w:t>
             </w:r>
           </w:p>
         </w:tc>
@@ -872,7 +884,7 @@
                 <w:szCs w:val="22"/>
                 <w:lang w:val="en-GB"/>
               </w:rPr>
-              <w:t>{NIK} / {KK}</w:t>
+              <w:t>{nik} / {no_kk}</w:t>
             </w:r>
           </w:p>
         </w:tc>
@@ -1232,7 +1244,7 @@
                 <w:szCs w:val="22"/>
                 <w:lang w:val="en-GB"/>
               </w:rPr>
-              <w:t>{alamatTinggal}</w:t>
+              <w:t>{alamat}</w:t>
             </w:r>
           </w:p>
         </w:tc>
@@ -1322,7 +1334,7 @@
                 <w:szCs w:val="22"/>
                 <w:lang w:val="en-GB"/>
               </w:rPr>
-              <w:t>{jenisSurat}</w:t>
+              <w:t>{jenis_surat}</w:t>
             </w:r>
           </w:p>
         </w:tc>
@@ -1460,10 +1472,19 @@
                 <w:szCs w:val="22"/>
                 <w:lang w:val="en-GB"/>
               </w:rPr>
-              <w:t>{currentTime}</w:t>
+              <w:t>{tanggal_permohonan</w:t>
             </w:r>
             <w:bookmarkStart w:id="0" w:name="_GoBack"/>
             <w:bookmarkEnd w:id="0"/>
+            <w:r>
+              <w:rPr>
+                <w:rFonts w:hint="default"/>
+                <w:sz w:val="22"/>
+                <w:szCs w:val="22"/>
+                <w:lang w:val="en-GB"/>
+              </w:rPr>
+              <w:t>}</w:t>
+            </w:r>
           </w:p>
         </w:tc>
       </w:tr>
@@ -1529,7 +1550,7 @@
                 <w:szCs w:val="22"/>
                 <w:lang w:val="en-GB"/>
               </w:rPr>
-              <w:t>RT</w:t>
+              <w:t>rt</w:t>
             </w:r>
             <w:r>
               <w:rPr>
@@ -1636,7 +1657,7 @@
                 <w:szCs w:val="22"/>
                 <w:lang w:val="en-GB"/>
               </w:rPr>
-              <w:t>RW</w:t>
+              <w:t>rw</w:t>
             </w:r>
             <w:r>
               <w:rPr>
@@ -1987,7 +2008,7 @@
     <w:lsdException w:unhideWhenUsed="0" w:uiPriority="0" w:semiHidden="0" w:name="Table Web 1"/>
     <w:lsdException w:unhideWhenUsed="0" w:uiPriority="0" w:semiHidden="0" w:name="Table Web 2"/>
     <w:lsdException w:unhideWhenUsed="0" w:uiPriority="0" w:semiHidden="0" w:name="Table Web 3"/>
-    <w:lsdException w:unhideWhenUsed="0" w:uiPriority="0" w:semiHidden="0" w:name="Balloon Text"/>
+    <w:lsdException w:qFormat="1" w:unhideWhenUsed="0" w:uiPriority="0" w:semiHidden="0" w:name="Balloon Text"/>
     <w:lsdException w:qFormat="1" w:unhideWhenUsed="0" w:uiPriority="0" w:semiHidden="0" w:name="Table Grid"/>
     <w:lsdException w:unhideWhenUsed="0" w:uiPriority="0" w:semiHidden="0" w:name="Table Theme"/>
     <w:lsdException w:unhideWhenUsed="0" w:uiPriority="60" w:semiHidden="0" w:name="Light Shading"/>
@@ -2123,6 +2144,7 @@
     <w:name w:val="Balloon Text"/>
     <w:basedOn w:val="1"/>
     <w:link w:val="7"/>
+    <w:qFormat/>
     <w:uiPriority w:val="0"/>
     <w:rPr>
       <w:rFonts w:ascii="Segoe UI" w:hAnsi="Segoe UI" w:cs="Segoe UI"/>

</xml_diff>

<commit_message>
fix:menampilkan form tambah peserta vaksin, menampilkan detail data penduduk di modal, fix tanggal untuk tambah penduduk
</commit_message>
<xml_diff>
--- a/src/assets/docx/templete.docx
+++ b/src/assets/docx/templete.docx
@@ -1472,18 +1472,7 @@
                 <w:szCs w:val="22"/>
                 <w:lang w:val="en-GB"/>
               </w:rPr>
-              <w:t>{tanggal_permohonan</w:t>
-            </w:r>
-            <w:bookmarkStart w:id="0" w:name="_GoBack"/>
-            <w:bookmarkEnd w:id="0"/>
-            <w:r>
-              <w:rPr>
-                <w:rFonts w:hint="default"/>
-                <w:sz w:val="22"/>
-                <w:szCs w:val="22"/>
-                <w:lang w:val="en-GB"/>
-              </w:rPr>
-              <w:t>}</w:t>
+              <w:t>{tanggal_permohonan}</w:t>
             </w:r>
           </w:p>
         </w:tc>
@@ -1628,8 +1617,10 @@
                 <w:szCs w:val="22"/>
                 <w:lang w:val="en-GB"/>
               </w:rPr>
-              <w:t>Pengurus RT</w:t>
-            </w:r>
+              <w:t>Pengurus RW</w:t>
+            </w:r>
+            <w:bookmarkStart w:id="0" w:name="_GoBack"/>
+            <w:bookmarkEnd w:id="0"/>
             <w:r>
               <w:rPr>
                 <w:sz w:val="22"/>

</xml_diff>